<commit_message>
Update Database Design: Movie
</commit_message>
<xml_diff>
--- a/Notes.docx
+++ b/Notes.docx
@@ -179,6 +179,18 @@
       </w:pPr>
       <w:r>
         <w:t>Client disconnect -&gt; kết thúc stream</w:t>
+      </w:r>
+    </w:p>
+    <w:p/>
+    <w:p>
+      <w:pPr>
+        <w:pStyle w:val="Heading2"/>
+      </w:pPr>
+      <w:r>
+        <w:t>Database</w:t>
+      </w:r>
+      <w:r>
+        <w:t xml:space="preserve"> Design</w:t>
       </w:r>
     </w:p>
     <w:p/>

</xml_diff>

<commit_message>
[Documentation] - Add: Database Design
</commit_message>
<xml_diff>
--- a/Notes.docx
+++ b/Notes.docx
@@ -191,6 +191,482 @@
       </w:r>
       <w:r>
         <w:t xml:space="preserve"> Design</w:t>
+      </w:r>
+    </w:p>
+    <w:p>
+      <w:pPr>
+        <w:pStyle w:val="ListParagraph"/>
+        <w:numPr>
+          <w:ilvl w:val="0"/>
+          <w:numId w:val="2"/>
+        </w:numPr>
+      </w:pPr>
+      <w:r>
+        <w:rPr>
+          <w:b/>
+          <w:bCs/>
+          <w:sz w:val="32"/>
+          <w:szCs w:val="24"/>
+          <w:highlight w:val="green"/>
+        </w:rPr>
+        <w:t>Database</w:t>
+      </w:r>
+      <w:r>
+        <w:t>:</w:t>
+      </w:r>
+    </w:p>
+    <w:p>
+      <w:pPr>
+        <w:pStyle w:val="ListParagraph"/>
+        <w:numPr>
+          <w:ilvl w:val="1"/>
+          <w:numId w:val="2"/>
+        </w:numPr>
+        <w:rPr>
+          <w:b/>
+          <w:bCs/>
+          <w:color w:val="00B050"/>
+        </w:rPr>
+      </w:pPr>
+      <w:r>
+        <w:rPr>
+          <w:b/>
+          <w:bCs/>
+          <w:color w:val="00B050"/>
+        </w:rPr>
+        <w:t>User</w:t>
+      </w:r>
+    </w:p>
+    <w:p>
+      <w:pPr>
+        <w:pStyle w:val="ListParagraph"/>
+        <w:numPr>
+          <w:ilvl w:val="2"/>
+          <w:numId w:val="2"/>
+        </w:numPr>
+      </w:pPr>
+      <w:r>
+        <w:t>UserId: int</w:t>
+      </w:r>
+    </w:p>
+    <w:p>
+      <w:pPr>
+        <w:pStyle w:val="ListParagraph"/>
+        <w:numPr>
+          <w:ilvl w:val="2"/>
+          <w:numId w:val="2"/>
+        </w:numPr>
+      </w:pPr>
+      <w:r>
+        <w:t>Email: string</w:t>
+      </w:r>
+    </w:p>
+    <w:p>
+      <w:pPr>
+        <w:pStyle w:val="ListParagraph"/>
+        <w:numPr>
+          <w:ilvl w:val="2"/>
+          <w:numId w:val="2"/>
+        </w:numPr>
+      </w:pPr>
+      <w:r>
+        <w:t>Username: string</w:t>
+      </w:r>
+    </w:p>
+    <w:p>
+      <w:pPr>
+        <w:pStyle w:val="ListParagraph"/>
+        <w:numPr>
+          <w:ilvl w:val="2"/>
+          <w:numId w:val="2"/>
+        </w:numPr>
+      </w:pPr>
+      <w:r>
+        <w:t>Password: string</w:t>
+      </w:r>
+    </w:p>
+    <w:p>
+      <w:pPr>
+        <w:pStyle w:val="ListParagraph"/>
+        <w:numPr>
+          <w:ilvl w:val="2"/>
+          <w:numId w:val="2"/>
+        </w:numPr>
+      </w:pPr>
+      <w:r>
+        <w:t>RoleId: int</w:t>
+      </w:r>
+    </w:p>
+    <w:p>
+      <w:pPr>
+        <w:pStyle w:val="ListParagraph"/>
+        <w:numPr>
+          <w:ilvl w:val="1"/>
+          <w:numId w:val="2"/>
+        </w:numPr>
+        <w:rPr>
+          <w:b/>
+          <w:bCs/>
+          <w:color w:val="00B050"/>
+        </w:rPr>
+      </w:pPr>
+      <w:r>
+        <w:rPr>
+          <w:b/>
+          <w:bCs/>
+          <w:color w:val="00B050"/>
+        </w:rPr>
+        <w:t>Role</w:t>
+      </w:r>
+    </w:p>
+    <w:p>
+      <w:pPr>
+        <w:pStyle w:val="ListParagraph"/>
+        <w:numPr>
+          <w:ilvl w:val="2"/>
+          <w:numId w:val="2"/>
+        </w:numPr>
+      </w:pPr>
+      <w:r>
+        <w:t>RoleId: int</w:t>
+      </w:r>
+    </w:p>
+    <w:p>
+      <w:pPr>
+        <w:pStyle w:val="ListParagraph"/>
+        <w:numPr>
+          <w:ilvl w:val="2"/>
+          <w:numId w:val="2"/>
+        </w:numPr>
+      </w:pPr>
+      <w:r>
+        <w:t>RoleName: string</w:t>
+      </w:r>
+      <w:r>
+        <w:br/>
+      </w:r>
+    </w:p>
+    <w:p>
+      <w:pPr>
+        <w:pStyle w:val="ListParagraph"/>
+        <w:numPr>
+          <w:ilvl w:val="1"/>
+          <w:numId w:val="2"/>
+        </w:numPr>
+        <w:rPr>
+          <w:b/>
+          <w:bCs/>
+          <w:color w:val="00B050"/>
+        </w:rPr>
+      </w:pPr>
+      <w:r>
+        <w:rPr>
+          <w:b/>
+          <w:bCs/>
+          <w:color w:val="00B050"/>
+        </w:rPr>
+        <w:t>Movie</w:t>
+      </w:r>
+    </w:p>
+    <w:p>
+      <w:pPr>
+        <w:pStyle w:val="ListParagraph"/>
+        <w:numPr>
+          <w:ilvl w:val="2"/>
+          <w:numId w:val="2"/>
+        </w:numPr>
+      </w:pPr>
+      <w:r>
+        <w:lastRenderedPageBreak/>
+        <w:t>MovieId: int</w:t>
+      </w:r>
+    </w:p>
+    <w:p>
+      <w:pPr>
+        <w:pStyle w:val="ListParagraph"/>
+        <w:numPr>
+          <w:ilvl w:val="2"/>
+          <w:numId w:val="2"/>
+        </w:numPr>
+      </w:pPr>
+      <w:r>
+        <w:t>MovieName: string</w:t>
+      </w:r>
+    </w:p>
+    <w:p>
+      <w:pPr>
+        <w:pStyle w:val="ListParagraph"/>
+        <w:numPr>
+          <w:ilvl w:val="2"/>
+          <w:numId w:val="2"/>
+        </w:numPr>
+      </w:pPr>
+      <w:r>
+        <w:t>VideoPath: string (đường dẫn đến video của phim)</w:t>
+      </w:r>
+    </w:p>
+    <w:p>
+      <w:pPr>
+        <w:pStyle w:val="ListParagraph"/>
+        <w:numPr>
+          <w:ilvl w:val="2"/>
+          <w:numId w:val="2"/>
+        </w:numPr>
+      </w:pPr>
+      <w:r>
+        <w:t>Description: string</w:t>
+      </w:r>
+    </w:p>
+    <w:p>
+      <w:pPr>
+        <w:pStyle w:val="ListParagraph"/>
+        <w:numPr>
+          <w:ilvl w:val="2"/>
+          <w:numId w:val="2"/>
+        </w:numPr>
+      </w:pPr>
+      <w:r>
+        <w:t>Duration: int (thời lượng phim – tính theo phút)</w:t>
+      </w:r>
+    </w:p>
+    <w:p>
+      <w:pPr>
+        <w:pStyle w:val="ListParagraph"/>
+        <w:numPr>
+          <w:ilvl w:val="2"/>
+          <w:numId w:val="2"/>
+        </w:numPr>
+      </w:pPr>
+      <w:r>
+        <w:t>Rated: int (độ tuổi xem)</w:t>
+      </w:r>
+    </w:p>
+    <w:p>
+      <w:pPr>
+        <w:pStyle w:val="ListParagraph"/>
+        <w:numPr>
+          <w:ilvl w:val="2"/>
+          <w:numId w:val="2"/>
+        </w:numPr>
+      </w:pPr>
+      <w:r>
+        <w:t>PublishedYear: int</w:t>
+      </w:r>
+    </w:p>
+    <w:p>
+      <w:pPr>
+        <w:pStyle w:val="ListParagraph"/>
+        <w:numPr>
+          <w:ilvl w:val="2"/>
+          <w:numId w:val="2"/>
+        </w:numPr>
+      </w:pPr>
+      <w:r>
+        <w:t>Country: string</w:t>
+      </w:r>
+    </w:p>
+    <w:p>
+      <w:pPr>
+        <w:pStyle w:val="ListParagraph"/>
+        <w:numPr>
+          <w:ilvl w:val="2"/>
+          <w:numId w:val="2"/>
+        </w:numPr>
+      </w:pPr>
+      <w:r>
+        <w:t>ImagePath: string (đường dẫn đến ảnh poster của phim)</w:t>
+      </w:r>
+    </w:p>
+    <w:p>
+      <w:pPr>
+        <w:pStyle w:val="ListParagraph"/>
+        <w:numPr>
+          <w:ilvl w:val="1"/>
+          <w:numId w:val="2"/>
+        </w:numPr>
+        <w:rPr>
+          <w:b/>
+          <w:bCs/>
+          <w:color w:val="00B050"/>
+        </w:rPr>
+      </w:pPr>
+      <w:r>
+        <w:rPr>
+          <w:b/>
+          <w:bCs/>
+          <w:color w:val="00B050"/>
+        </w:rPr>
+        <w:t>Category</w:t>
+      </w:r>
+    </w:p>
+    <w:p>
+      <w:pPr>
+        <w:pStyle w:val="ListParagraph"/>
+        <w:numPr>
+          <w:ilvl w:val="2"/>
+          <w:numId w:val="2"/>
+        </w:numPr>
+      </w:pPr>
+      <w:r>
+        <w:t>CategoryId: string</w:t>
+      </w:r>
+    </w:p>
+    <w:p>
+      <w:pPr>
+        <w:pStyle w:val="ListParagraph"/>
+        <w:numPr>
+          <w:ilvl w:val="2"/>
+          <w:numId w:val="2"/>
+        </w:numPr>
+      </w:pPr>
+      <w:r>
+        <w:t>CategoryName: name</w:t>
+      </w:r>
+    </w:p>
+    <w:p>
+      <w:pPr>
+        <w:pStyle w:val="ListParagraph"/>
+        <w:numPr>
+          <w:ilvl w:val="1"/>
+          <w:numId w:val="2"/>
+        </w:numPr>
+      </w:pPr>
+      <w:r>
+        <w:rPr>
+          <w:b/>
+          <w:bCs/>
+          <w:color w:val="00B050"/>
+        </w:rPr>
+        <w:t>Category-Movie</w:t>
+      </w:r>
+      <w:r>
+        <w:rPr>
+          <w:color w:val="00B050"/>
+        </w:rPr>
+        <w:t xml:space="preserve"> </w:t>
+      </w:r>
+      <w:r>
+        <w:t>(tự động gen trong DB, ko có trong Models) (mỗi Movie cx có nhiều Category)</w:t>
+      </w:r>
+    </w:p>
+    <w:p>
+      <w:pPr>
+        <w:pStyle w:val="ListParagraph"/>
+        <w:numPr>
+          <w:ilvl w:val="2"/>
+          <w:numId w:val="2"/>
+        </w:numPr>
+      </w:pPr>
+      <w:r>
+        <w:t>CategoryId</w:t>
+      </w:r>
+    </w:p>
+    <w:p>
+      <w:pPr>
+        <w:pStyle w:val="ListParagraph"/>
+        <w:numPr>
+          <w:ilvl w:val="2"/>
+          <w:numId w:val="2"/>
+        </w:numPr>
+      </w:pPr>
+      <w:r>
+        <w:t>MovieId</w:t>
+      </w:r>
+    </w:p>
+    <w:p>
+      <w:pPr>
+        <w:pStyle w:val="ListParagraph"/>
+        <w:numPr>
+          <w:ilvl w:val="1"/>
+          <w:numId w:val="2"/>
+        </w:numPr>
+        <w:rPr>
+          <w:b/>
+          <w:bCs/>
+          <w:color w:val="00B050"/>
+        </w:rPr>
+      </w:pPr>
+      <w:r>
+        <w:rPr>
+          <w:b/>
+          <w:bCs/>
+          <w:color w:val="00B050"/>
+        </w:rPr>
+        <w:t>Actor</w:t>
+      </w:r>
+    </w:p>
+    <w:p>
+      <w:pPr>
+        <w:pStyle w:val="ListParagraph"/>
+        <w:numPr>
+          <w:ilvl w:val="2"/>
+          <w:numId w:val="2"/>
+        </w:numPr>
+      </w:pPr>
+      <w:r>
+        <w:t>ActorId: int</w:t>
+      </w:r>
+    </w:p>
+    <w:p>
+      <w:pPr>
+        <w:pStyle w:val="ListParagraph"/>
+        <w:numPr>
+          <w:ilvl w:val="2"/>
+          <w:numId w:val="2"/>
+        </w:numPr>
+      </w:pPr>
+      <w:r>
+        <w:t>ActorName: string</w:t>
+      </w:r>
+    </w:p>
+    <w:p>
+      <w:pPr>
+        <w:pStyle w:val="ListParagraph"/>
+        <w:numPr>
+          <w:ilvl w:val="1"/>
+          <w:numId w:val="2"/>
+        </w:numPr>
+      </w:pPr>
+      <w:r>
+        <w:rPr>
+          <w:b/>
+          <w:bCs/>
+          <w:color w:val="00B050"/>
+        </w:rPr>
+        <w:t>Actor-Movie</w:t>
+      </w:r>
+      <w:r>
+        <w:rPr>
+          <w:color w:val="00B050"/>
+        </w:rPr>
+        <w:t xml:space="preserve"> </w:t>
+      </w:r>
+      <w:r>
+        <w:t>(tự động gen trong DB, ko có trong Models)</w:t>
+      </w:r>
+    </w:p>
+    <w:p>
+      <w:pPr>
+        <w:pStyle w:val="ListParagraph"/>
+        <w:numPr>
+          <w:ilvl w:val="2"/>
+          <w:numId w:val="2"/>
+        </w:numPr>
+      </w:pPr>
+      <w:r>
+        <w:t>ActorId</w:t>
+      </w:r>
+    </w:p>
+    <w:p>
+      <w:pPr>
+        <w:pStyle w:val="ListParagraph"/>
+        <w:numPr>
+          <w:ilvl w:val="2"/>
+          <w:numId w:val="2"/>
+        </w:numPr>
+      </w:pPr>
+      <w:r>
+        <w:t>MovieId</w:t>
       </w:r>
     </w:p>
     <w:p/>
@@ -208,6 +684,118 @@
 <file path=word/numbering.xml><?xml version="1.0" encoding="utf-8"?>
 <w:numbering xmlns:wpc="http://schemas.microsoft.com/office/word/2010/wordprocessingCanvas" xmlns:cx="http://schemas.microsoft.com/office/drawing/2014/chartex" xmlns:cx1="http://schemas.microsoft.com/office/drawing/2015/9/8/chartex" xmlns:cx2="http://schemas.microsoft.com/office/drawing/2015/10/21/chartex" xmlns:cx3="http://schemas.microsoft.com/office/drawing/2016/5/9/chartex" xmlns:cx4="http://schemas.microsoft.com/office/drawing/2016/5/10/chartex" xmlns:cx5="http://schemas.microsoft.com/office/drawing/2016/5/11/chartex" xmlns:cx6="http://schemas.microsoft.com/office/drawing/2016/5/12/chartex" xmlns:cx7="http://schemas.microsoft.com/office/drawing/2016/5/13/chartex" xmlns:cx8="http://schemas.microsoft.com/office/drawing/2016/5/14/chartex" xmlns:mc="http://schemas.openxmlformats.org/markup-compatibility/2006" xmlns:aink="http://schemas.microsoft.com/office/drawing/2016/ink" xmlns:am3d="http://schemas.microsoft.com/office/drawing/2017/model3d" xmlns:o="urn:schemas-microsoft-com:office:office" xmlns:oel="http://schemas.microsoft.com/office/2019/extlst" xmlns:r="http://schemas.openxmlformats.org/officeDocument/2006/relationships" xmlns:m="http://schemas.openxmlformats.org/officeDocument/2006/math" xmlns:v="urn:schemas-microsoft-com:vml" xmlns:wp14="http://schemas.microsoft.com/office/word/2010/wordprocessingDrawing" xmlns:wp="http://schemas.openxmlformats.org/drawingml/2006/wordprocessingDrawing" xmlns:w10="urn:schemas-microsoft-com:office:word" xmlns:w="http://schemas.openxmlformats.org/wordprocessingml/2006/main" xmlns:w14="http://schemas.microsoft.com/office/word/2010/wordml" xmlns:w15="http://schemas.microsoft.com/office/word/2012/wordml" xmlns:w16cex="http://schemas.microsoft.com/office/word/2018/wordml/cex" xmlns:w16cid="http://schemas.microsoft.com/office/word/2016/wordml/cid" xmlns:w16="http://schemas.microsoft.com/office/word/2018/wordml" xmlns:w16sdtdh="http://schemas.microsoft.com/office/word/2020/wordml/sdtdatahash" xmlns:w16se="http://schemas.microsoft.com/office/word/2015/wordml/symex" xmlns:wpg="http://schemas.microsoft.com/office/word/2010/wordprocessingGroup" xmlns:wpi="http://schemas.microsoft.com/office/word/2010/wordprocessingInk" xmlns:wne="http://schemas.microsoft.com/office/word/2006/wordml" xmlns:wps="http://schemas.microsoft.com/office/word/2010/wordprocessingShape" mc:Ignorable="w14 w15 w16se w16cid w16 w16cex w16sdtdh wp14">
   <w:abstractNum w:abstractNumId="0" w15:restartNumberingAfterBreak="0">
+    <w:nsid w:val="046B202E"/>
+    <w:multiLevelType w:val="hybridMultilevel"/>
+    <w:tmpl w:val="0D96A44E"/>
+    <w:lvl w:ilvl="0" w:tplc="BBD6BA70">
+      <w:numFmt w:val="bullet"/>
+      <w:lvlText w:val="-"/>
+      <w:lvlJc w:val="left"/>
+      <w:pPr>
+        <w:ind w:left="720" w:hanging="360"/>
+      </w:pPr>
+      <w:rPr>
+        <w:rFonts w:ascii="Calibri" w:eastAsiaTheme="minorEastAsia" w:hAnsi="Calibri" w:cs="Calibri" w:hint="default"/>
+      </w:rPr>
+    </w:lvl>
+    <w:lvl w:ilvl="1" w:tplc="04090003">
+      <w:start w:val="1"/>
+      <w:numFmt w:val="bullet"/>
+      <w:lvlText w:val="o"/>
+      <w:lvlJc w:val="left"/>
+      <w:pPr>
+        <w:ind w:left="1440" w:hanging="360"/>
+      </w:pPr>
+      <w:rPr>
+        <w:rFonts w:ascii="Courier New" w:hAnsi="Courier New" w:cs="Courier New" w:hint="default"/>
+      </w:rPr>
+    </w:lvl>
+    <w:lvl w:ilvl="2" w:tplc="04090005">
+      <w:start w:val="1"/>
+      <w:numFmt w:val="bullet"/>
+      <w:lvlText w:val=""/>
+      <w:lvlJc w:val="left"/>
+      <w:pPr>
+        <w:ind w:left="2160" w:hanging="360"/>
+      </w:pPr>
+      <w:rPr>
+        <w:rFonts w:ascii="Wingdings" w:hAnsi="Wingdings" w:hint="default"/>
+      </w:rPr>
+    </w:lvl>
+    <w:lvl w:ilvl="3" w:tplc="04090001">
+      <w:start w:val="1"/>
+      <w:numFmt w:val="bullet"/>
+      <w:lvlText w:val=""/>
+      <w:lvlJc w:val="left"/>
+      <w:pPr>
+        <w:ind w:left="2880" w:hanging="360"/>
+      </w:pPr>
+      <w:rPr>
+        <w:rFonts w:ascii="Symbol" w:hAnsi="Symbol" w:hint="default"/>
+      </w:rPr>
+    </w:lvl>
+    <w:lvl w:ilvl="4" w:tplc="04090003">
+      <w:start w:val="1"/>
+      <w:numFmt w:val="bullet"/>
+      <w:lvlText w:val="o"/>
+      <w:lvlJc w:val="left"/>
+      <w:pPr>
+        <w:ind w:left="3600" w:hanging="360"/>
+      </w:pPr>
+      <w:rPr>
+        <w:rFonts w:ascii="Courier New" w:hAnsi="Courier New" w:cs="Courier New" w:hint="default"/>
+      </w:rPr>
+    </w:lvl>
+    <w:lvl w:ilvl="5" w:tplc="04090005" w:tentative="1">
+      <w:start w:val="1"/>
+      <w:numFmt w:val="bullet"/>
+      <w:lvlText w:val=""/>
+      <w:lvlJc w:val="left"/>
+      <w:pPr>
+        <w:ind w:left="4320" w:hanging="360"/>
+      </w:pPr>
+      <w:rPr>
+        <w:rFonts w:ascii="Wingdings" w:hAnsi="Wingdings" w:hint="default"/>
+      </w:rPr>
+    </w:lvl>
+    <w:lvl w:ilvl="6" w:tplc="04090001" w:tentative="1">
+      <w:start w:val="1"/>
+      <w:numFmt w:val="bullet"/>
+      <w:lvlText w:val=""/>
+      <w:lvlJc w:val="left"/>
+      <w:pPr>
+        <w:ind w:left="5040" w:hanging="360"/>
+      </w:pPr>
+      <w:rPr>
+        <w:rFonts w:ascii="Symbol" w:hAnsi="Symbol" w:hint="default"/>
+      </w:rPr>
+    </w:lvl>
+    <w:lvl w:ilvl="7" w:tplc="04090003" w:tentative="1">
+      <w:start w:val="1"/>
+      <w:numFmt w:val="bullet"/>
+      <w:lvlText w:val="o"/>
+      <w:lvlJc w:val="left"/>
+      <w:pPr>
+        <w:ind w:left="5760" w:hanging="360"/>
+      </w:pPr>
+      <w:rPr>
+        <w:rFonts w:ascii="Courier New" w:hAnsi="Courier New" w:cs="Courier New" w:hint="default"/>
+      </w:rPr>
+    </w:lvl>
+    <w:lvl w:ilvl="8" w:tplc="04090005" w:tentative="1">
+      <w:start w:val="1"/>
+      <w:numFmt w:val="bullet"/>
+      <w:lvlText w:val=""/>
+      <w:lvlJc w:val="left"/>
+      <w:pPr>
+        <w:ind w:left="6480" w:hanging="360"/>
+      </w:pPr>
+      <w:rPr>
+        <w:rFonts w:ascii="Wingdings" w:hAnsi="Wingdings" w:hint="default"/>
+      </w:rPr>
+    </w:lvl>
+  </w:abstractNum>
+  <w:abstractNum w:abstractNumId="1" w15:restartNumberingAfterBreak="0">
     <w:nsid w:val="7D556DE2"/>
     <w:multiLevelType w:val="hybridMultilevel"/>
     <w:tmpl w:val="88024C54"/>
@@ -320,6 +908,9 @@
     </w:lvl>
   </w:abstractNum>
   <w:num w:numId="1" w16cid:durableId="476460497">
+    <w:abstractNumId w:val="1"/>
+  </w:num>
+  <w:num w:numId="2" w16cid:durableId="387649354">
     <w:abstractNumId w:val="0"/>
   </w:num>
 </w:numbering>

</xml_diff>

<commit_message>
[Fix Code]: Add Comments & Delete unnecessary code
</commit_message>
<xml_diff>
--- a/Notes.docx
+++ b/Notes.docx
@@ -1,6 +1,6 @@
 
 <file path=word/document.xml><?xml version="1.0" encoding="utf-8"?>
-<w:document xmlns:wpc="http://schemas.microsoft.com/office/word/2010/wordprocessingCanvas" xmlns:cx="http://schemas.microsoft.com/office/drawing/2014/chartex" xmlns:mc="http://schemas.openxmlformats.org/markup-compatibility/2006" xmlns:o="urn:schemas-microsoft-com:office:office" xmlns:r="http://schemas.openxmlformats.org/officeDocument/2006/relationships" xmlns:m="http://schemas.openxmlformats.org/officeDocument/2006/math" xmlns:v="urn:schemas-microsoft-com:vml" xmlns:wp14="http://schemas.microsoft.com/office/word/2010/wordprocessingDrawing" xmlns:wp="http://schemas.openxmlformats.org/drawingml/2006/wordprocessingDrawing" xmlns:w10="urn:schemas-microsoft-com:office:word" xmlns:w="http://schemas.openxmlformats.org/wordprocessingml/2006/main" xmlns:w14="http://schemas.microsoft.com/office/word/2010/wordml" xmlns:w15="http://schemas.microsoft.com/office/word/2012/wordml" xmlns:w16se="http://schemas.microsoft.com/office/word/2015/wordml/symex" xmlns:wpg="http://schemas.microsoft.com/office/word/2010/wordprocessingGroup" xmlns:wpi="http://schemas.microsoft.com/office/word/2010/wordprocessingInk" xmlns:wne="http://schemas.microsoft.com/office/word/2006/wordml" xmlns:wps="http://schemas.microsoft.com/office/word/2010/wordprocessingShape" mc:Ignorable="w14 w15 w16se wp14">
+<w:document xmlns:wpc="http://schemas.microsoft.com/office/word/2010/wordprocessingCanvas" xmlns:cx="http://schemas.microsoft.com/office/drawing/2014/chartex" xmlns:cx1="http://schemas.microsoft.com/office/drawing/2015/9/8/chartex" xmlns:cx2="http://schemas.microsoft.com/office/drawing/2015/10/21/chartex" xmlns:cx3="http://schemas.microsoft.com/office/drawing/2016/5/9/chartex" xmlns:cx4="http://schemas.microsoft.com/office/drawing/2016/5/10/chartex" xmlns:cx5="http://schemas.microsoft.com/office/drawing/2016/5/11/chartex" xmlns:cx6="http://schemas.microsoft.com/office/drawing/2016/5/12/chartex" xmlns:cx7="http://schemas.microsoft.com/office/drawing/2016/5/13/chartex" xmlns:cx8="http://schemas.microsoft.com/office/drawing/2016/5/14/chartex" xmlns:mc="http://schemas.openxmlformats.org/markup-compatibility/2006" xmlns:aink="http://schemas.microsoft.com/office/drawing/2016/ink" xmlns:am3d="http://schemas.microsoft.com/office/drawing/2017/model3d" xmlns:o="urn:schemas-microsoft-com:office:office" xmlns:oel="http://schemas.microsoft.com/office/2019/extlst" xmlns:r="http://schemas.openxmlformats.org/officeDocument/2006/relationships" xmlns:m="http://schemas.openxmlformats.org/officeDocument/2006/math" xmlns:v="urn:schemas-microsoft-com:vml" xmlns:wp14="http://schemas.microsoft.com/office/word/2010/wordprocessingDrawing" xmlns:wp="http://schemas.openxmlformats.org/drawingml/2006/wordprocessingDrawing" xmlns:w10="urn:schemas-microsoft-com:office:word" xmlns:w="http://schemas.openxmlformats.org/wordprocessingml/2006/main" xmlns:w14="http://schemas.microsoft.com/office/word/2010/wordml" xmlns:w15="http://schemas.microsoft.com/office/word/2012/wordml" xmlns:w16cex="http://schemas.microsoft.com/office/word/2018/wordml/cex" xmlns:w16cid="http://schemas.microsoft.com/office/word/2016/wordml/cid" xmlns:w16="http://schemas.microsoft.com/office/word/2018/wordml" xmlns:w16sdtdh="http://schemas.microsoft.com/office/word/2020/wordml/sdtdatahash" xmlns:w16se="http://schemas.microsoft.com/office/word/2015/wordml/symex" xmlns:wpg="http://schemas.microsoft.com/office/word/2010/wordprocessingGroup" xmlns:wpi="http://schemas.microsoft.com/office/word/2010/wordprocessingInk" xmlns:wne="http://schemas.microsoft.com/office/word/2006/wordml" xmlns:wps="http://schemas.microsoft.com/office/word/2010/wordprocessingShape" mc:Ignorable="w14 w15 w16se w16cid w16 w16cex w16sdtdh wp14">
   <w:body>
     <w:p>
       <w:pPr>
@@ -28,9 +28,12 @@
           <w:rPr>
             <w:rStyle w:val="Hyperlink"/>
           </w:rPr>
-          <w:t>https://localhost:5001/api/Video/GetVideoContent?fileName=ThereNoOneAtAll.mp4</w:t>
+          <w:t>https://localhost:5001/api/Video/GetVideoContent?videoId=1</w:t>
         </w:r>
       </w:hyperlink>
+      <w:r>
+        <w:t xml:space="preserve"> </w:t>
+      </w:r>
     </w:p>
     <w:p>
       <w:pPr>
@@ -377,19 +380,19 @@
         </w:numPr>
       </w:pPr>
       <w:r>
+        <w:t>MovieId: int</w:t>
+      </w:r>
+    </w:p>
+    <w:p>
+      <w:pPr>
+        <w:pStyle w:val="ListParagraph"/>
+        <w:numPr>
+          <w:ilvl w:val="2"/>
+          <w:numId w:val="2"/>
+        </w:numPr>
+      </w:pPr>
+      <w:r>
         <w:lastRenderedPageBreak/>
-        <w:t>MovieId: int</w:t>
-      </w:r>
-    </w:p>
-    <w:p>
-      <w:pPr>
-        <w:pStyle w:val="ListParagraph"/>
-        <w:numPr>
-          <w:ilvl w:val="2"/>
-          <w:numId w:val="2"/>
-        </w:numPr>
-      </w:pPr>
-      <w:r>
         <w:t>MovieName: string</w:t>
       </w:r>
     </w:p>
@@ -713,8 +716,6 @@
       <w:r>
         <w:t>Get user by id</w:t>
       </w:r>
-      <w:bookmarkStart w:id="0" w:name="_GoBack"/>
-      <w:bookmarkEnd w:id="0"/>
     </w:p>
     <w:p>
       <w:pPr>
@@ -778,7 +779,7 @@
 </file>
 
 <file path=word/numbering.xml><?xml version="1.0" encoding="utf-8"?>
-<w:numbering xmlns:wpc="http://schemas.microsoft.com/office/word/2010/wordprocessingCanvas" xmlns:cx="http://schemas.microsoft.com/office/drawing/2014/chartex" xmlns:mc="http://schemas.openxmlformats.org/markup-compatibility/2006" xmlns:o="urn:schemas-microsoft-com:office:office" xmlns:r="http://schemas.openxmlformats.org/officeDocument/2006/relationships" xmlns:m="http://schemas.openxmlformats.org/officeDocument/2006/math" xmlns:v="urn:schemas-microsoft-com:vml" xmlns:wp14="http://schemas.microsoft.com/office/word/2010/wordprocessingDrawing" xmlns:wp="http://schemas.openxmlformats.org/drawingml/2006/wordprocessingDrawing" xmlns:w10="urn:schemas-microsoft-com:office:word" xmlns:w="http://schemas.openxmlformats.org/wordprocessingml/2006/main" xmlns:w14="http://schemas.microsoft.com/office/word/2010/wordml" xmlns:w15="http://schemas.microsoft.com/office/word/2012/wordml" xmlns:w16se="http://schemas.microsoft.com/office/word/2015/wordml/symex" xmlns:wpg="http://schemas.microsoft.com/office/word/2010/wordprocessingGroup" xmlns:wpi="http://schemas.microsoft.com/office/word/2010/wordprocessingInk" xmlns:wne="http://schemas.microsoft.com/office/word/2006/wordml" xmlns:wps="http://schemas.microsoft.com/office/word/2010/wordprocessingShape" mc:Ignorable="w14 w15 w16se wp14">
+<w:numbering xmlns:wpc="http://schemas.microsoft.com/office/word/2010/wordprocessingCanvas" xmlns:cx="http://schemas.microsoft.com/office/drawing/2014/chartex" xmlns:cx1="http://schemas.microsoft.com/office/drawing/2015/9/8/chartex" xmlns:cx2="http://schemas.microsoft.com/office/drawing/2015/10/21/chartex" xmlns:cx3="http://schemas.microsoft.com/office/drawing/2016/5/9/chartex" xmlns:cx4="http://schemas.microsoft.com/office/drawing/2016/5/10/chartex" xmlns:cx5="http://schemas.microsoft.com/office/drawing/2016/5/11/chartex" xmlns:cx6="http://schemas.microsoft.com/office/drawing/2016/5/12/chartex" xmlns:cx7="http://schemas.microsoft.com/office/drawing/2016/5/13/chartex" xmlns:cx8="http://schemas.microsoft.com/office/drawing/2016/5/14/chartex" xmlns:mc="http://schemas.openxmlformats.org/markup-compatibility/2006" xmlns:aink="http://schemas.microsoft.com/office/drawing/2016/ink" xmlns:am3d="http://schemas.microsoft.com/office/drawing/2017/model3d" xmlns:o="urn:schemas-microsoft-com:office:office" xmlns:oel="http://schemas.microsoft.com/office/2019/extlst" xmlns:r="http://schemas.openxmlformats.org/officeDocument/2006/relationships" xmlns:m="http://schemas.openxmlformats.org/officeDocument/2006/math" xmlns:v="urn:schemas-microsoft-com:vml" xmlns:wp14="http://schemas.microsoft.com/office/word/2010/wordprocessingDrawing" xmlns:wp="http://schemas.openxmlformats.org/drawingml/2006/wordprocessingDrawing" xmlns:w10="urn:schemas-microsoft-com:office:word" xmlns:w="http://schemas.openxmlformats.org/wordprocessingml/2006/main" xmlns:w14="http://schemas.microsoft.com/office/word/2010/wordml" xmlns:w15="http://schemas.microsoft.com/office/word/2012/wordml" xmlns:w16cex="http://schemas.microsoft.com/office/word/2018/wordml/cex" xmlns:w16cid="http://schemas.microsoft.com/office/word/2016/wordml/cid" xmlns:w16="http://schemas.microsoft.com/office/word/2018/wordml" xmlns:w16sdtdh="http://schemas.microsoft.com/office/word/2020/wordml/sdtdatahash" xmlns:w16se="http://schemas.microsoft.com/office/word/2015/wordml/symex" xmlns:wpg="http://schemas.microsoft.com/office/word/2010/wordprocessingGroup" xmlns:wpi="http://schemas.microsoft.com/office/word/2010/wordprocessingInk" xmlns:wne="http://schemas.microsoft.com/office/word/2006/wordml" xmlns:wps="http://schemas.microsoft.com/office/word/2010/wordprocessingShape" mc:Ignorable="w14 w15 w16se w16cid w16 w16cex w16sdtdh wp14">
   <w:abstractNum w:abstractNumId="0" w15:restartNumberingAfterBreak="0">
     <w:nsid w:val="046B202E"/>
     <w:multiLevelType w:val="hybridMultilevel"/>
@@ -1003,17 +1004,17 @@
       </w:rPr>
     </w:lvl>
   </w:abstractNum>
-  <w:num w:numId="1">
+  <w:num w:numId="1" w16cid:durableId="270474992">
     <w:abstractNumId w:val="1"/>
   </w:num>
-  <w:num w:numId="2">
+  <w:num w:numId="2" w16cid:durableId="1638101137">
     <w:abstractNumId w:val="0"/>
   </w:num>
 </w:numbering>
 </file>
 
 <file path=word/styles.xml><?xml version="1.0" encoding="utf-8"?>
-<w:styles xmlns:mc="http://schemas.openxmlformats.org/markup-compatibility/2006" xmlns:r="http://schemas.openxmlformats.org/officeDocument/2006/relationships" xmlns:w="http://schemas.openxmlformats.org/wordprocessingml/2006/main" xmlns:w14="http://schemas.microsoft.com/office/word/2010/wordml" xmlns:w15="http://schemas.microsoft.com/office/word/2012/wordml" xmlns:w16se="http://schemas.microsoft.com/office/word/2015/wordml/symex" mc:Ignorable="w14 w15 w16se">
+<w:styles xmlns:mc="http://schemas.openxmlformats.org/markup-compatibility/2006" xmlns:r="http://schemas.openxmlformats.org/officeDocument/2006/relationships" xmlns:w="http://schemas.openxmlformats.org/wordprocessingml/2006/main" xmlns:w14="http://schemas.microsoft.com/office/word/2010/wordml" xmlns:w15="http://schemas.microsoft.com/office/word/2012/wordml" xmlns:w16cex="http://schemas.microsoft.com/office/word/2018/wordml/cex" xmlns:w16cid="http://schemas.microsoft.com/office/word/2016/wordml/cid" xmlns:w16="http://schemas.microsoft.com/office/word/2018/wordml" xmlns:w16sdtdh="http://schemas.microsoft.com/office/word/2020/wordml/sdtdatahash" xmlns:w16se="http://schemas.microsoft.com/office/word/2015/wordml/symex" mc:Ignorable="w14 w15 w16se w16cid w16 w16cex w16sdtdh">
   <w:docDefaults>
     <w:rPrDefault>
       <w:rPr>
@@ -1029,7 +1030,7 @@
       </w:pPr>
     </w:pPrDefault>
   </w:docDefaults>
-  <w:latentStyles w:defLockedState="0" w:defUIPriority="99" w:defSemiHidden="0" w:defUnhideWhenUsed="0" w:defQFormat="0" w:count="371">
+  <w:latentStyles w:defLockedState="0" w:defUIPriority="99" w:defSemiHidden="0" w:defUnhideWhenUsed="0" w:defQFormat="0" w:count="376">
     <w:lsdException w:name="Normal" w:uiPriority="0" w:qFormat="1"/>
     <w:lsdException w:name="heading 1" w:uiPriority="9" w:qFormat="1"/>
     <w:lsdException w:name="heading 2" w:semiHidden="1" w:uiPriority="9" w:unhideWhenUsed="1" w:qFormat="1"/>
@@ -1135,7 +1136,6 @@
     <w:lsdException w:name="HTML Sample" w:semiHidden="1" w:unhideWhenUsed="1"/>
     <w:lsdException w:name="HTML Typewriter" w:semiHidden="1" w:unhideWhenUsed="1"/>
     <w:lsdException w:name="HTML Variable" w:semiHidden="1" w:unhideWhenUsed="1"/>
-    <w:lsdException w:name="Normal Table" w:semiHidden="1" w:unhideWhenUsed="1"/>
     <w:lsdException w:name="annotation subject" w:semiHidden="1" w:unhideWhenUsed="1"/>
     <w:lsdException w:name="No List" w:semiHidden="1" w:unhideWhenUsed="1"/>
     <w:lsdException w:name="Outline List 1" w:semiHidden="1" w:unhideWhenUsed="1"/>
@@ -1178,11 +1178,8 @@
     <w:lsdException w:name="Table Contemporary" w:semiHidden="1" w:unhideWhenUsed="1"/>
     <w:lsdException w:name="Table Elegant" w:semiHidden="1" w:unhideWhenUsed="1"/>
     <w:lsdException w:name="Table Professional" w:semiHidden="1" w:unhideWhenUsed="1"/>
-    <w:lsdException w:name="Table Subtle 1" w:semiHidden="1" w:unhideWhenUsed="1"/>
     <w:lsdException w:name="Table Subtle 2" w:semiHidden="1" w:unhideWhenUsed="1"/>
     <w:lsdException w:name="Table Web 1" w:semiHidden="1" w:unhideWhenUsed="1"/>
-    <w:lsdException w:name="Table Web 2" w:semiHidden="1" w:unhideWhenUsed="1"/>
-    <w:lsdException w:name="Table Web 3" w:semiHidden="1" w:unhideWhenUsed="1"/>
     <w:lsdException w:name="Balloon Text" w:semiHidden="1" w:unhideWhenUsed="1"/>
     <w:lsdException w:name="Table Grid" w:uiPriority="59"/>
     <w:lsdException w:name="Table Theme" w:semiHidden="1" w:unhideWhenUsed="1"/>
@@ -1401,6 +1398,11 @@
     <w:lsdException w:name="List Table 5 Dark Accent 6" w:uiPriority="50"/>
     <w:lsdException w:name="List Table 6 Colorful Accent 6" w:uiPriority="51"/>
     <w:lsdException w:name="List Table 7 Colorful Accent 6" w:uiPriority="52"/>
+    <w:lsdException w:name="Mention" w:semiHidden="1" w:unhideWhenUsed="1"/>
+    <w:lsdException w:name="Smart Hyperlink" w:semiHidden="1" w:unhideWhenUsed="1"/>
+    <w:lsdException w:name="Hashtag" w:semiHidden="1" w:unhideWhenUsed="1"/>
+    <w:lsdException w:name="Unresolved Mention" w:semiHidden="1" w:unhideWhenUsed="1"/>
+    <w:lsdException w:name="Smart Link" w:semiHidden="1" w:unhideWhenUsed="1"/>
   </w:latentStyles>
   <w:style w:type="paragraph" w:default="1" w:styleId="Normal">
     <w:name w:val="Normal"/>
@@ -1559,8 +1561,8 @@
       <w:u w:val="single"/>
     </w:rPr>
   </w:style>
-  <w:style w:type="character" w:customStyle="1" w:styleId="UnresolvedMention">
-    <w:name w:val="Unresolved Mention"/>
+  <w:style w:type="character" w:customStyle="1" w:styleId="UnresolvedMention1">
+    <w:name w:val="Unresolved Mention1"/>
     <w:basedOn w:val="DefaultParagraphFont"/>
     <w:uiPriority w:val="99"/>
     <w:semiHidden/>
@@ -1581,6 +1583,18 @@
       <w:ind w:left="720"/>
       <w:contextualSpacing/>
     </w:pPr>
+  </w:style>
+  <w:style w:type="character" w:styleId="UnresolvedMention">
+    <w:name w:val="Unresolved Mention"/>
+    <w:basedOn w:val="DefaultParagraphFont"/>
+    <w:uiPriority w:val="99"/>
+    <w:semiHidden/>
+    <w:unhideWhenUsed/>
+    <w:rsid w:val="00573F95"/>
+    <w:rPr>
+      <w:color w:val="605E5C"/>
+      <w:shd w:val="clear" w:color="auto" w:fill="E1DFDD"/>
+    </w:rPr>
   </w:style>
 </w:styles>
 </file>

</xml_diff>

<commit_message>
[Database Seeding]: Movie - Update Image Path
</commit_message>
<xml_diff>
--- a/Notes.docx
+++ b/Notes.docx
@@ -408,7 +408,13 @@
         </w:numPr>
       </w:pPr>
       <w:r>
-        <w:t>VideoPath: string (đường dẫn đến video của phim)</w:t>
+        <w:t>VideoPath: string (đường dẫn đến video của phim</w:t>
+      </w:r>
+      <w:r>
+        <w:t>, phía API</w:t>
+      </w:r>
+      <w:r>
+        <w:t>)</w:t>
       </w:r>
     </w:p>
     <w:p>
@@ -480,7 +486,16 @@
         </w:numPr>
       </w:pPr>
       <w:r>
-        <w:t>ImagePath: string (đường dẫn đến ảnh poster của phim)</w:t>
+        <w:t>ImagePath: string (đường dẫn đến ảnh poster của phim</w:t>
+      </w:r>
+      <w:r>
+        <w:t>,</w:t>
+      </w:r>
+      <w:r>
+        <w:t xml:space="preserve"> phía Client</w:t>
+      </w:r>
+      <w:r>
+        <w:t>)</w:t>
       </w:r>
     </w:p>
     <w:p>
@@ -780,6 +795,7 @@
         </w:numPr>
       </w:pPr>
       <w:r>
+        <w:lastRenderedPageBreak/>
         <w:t>CRUD Movie</w:t>
       </w:r>
     </w:p>
@@ -792,7 +808,6 @@
         </w:numPr>
       </w:pPr>
       <w:r>
-        <w:lastRenderedPageBreak/>
         <w:t>List Movie: Paging by 10</w:t>
       </w:r>
     </w:p>

</xml_diff>

<commit_message>
[Database Design]: Add Relationship Models
</commit_message>
<xml_diff>
--- a/Notes.docx
+++ b/Notes.docx
@@ -529,6 +529,24 @@
         </w:numPr>
       </w:pPr>
       <w:r>
+        <w:t xml:space="preserve">ConnectionId: </w:t>
+      </w:r>
+      <w:r>
+        <w:t>int</w:t>
+      </w:r>
+      <w:r>
+        <w:t xml:space="preserve"> (thể hiện kết nối giữa 2 table)</w:t>
+      </w:r>
+    </w:p>
+    <w:p>
+      <w:pPr>
+        <w:pStyle w:val="ListParagraph"/>
+        <w:numPr>
+          <w:ilvl w:val="2"/>
+          <w:numId w:val="2"/>
+        </w:numPr>
+      </w:pPr>
+      <w:r>
         <w:t>CategoryId: string</w:t>
       </w:r>
     </w:p>
@@ -625,6 +643,18 @@
         </w:numPr>
       </w:pPr>
       <w:r>
+        <w:t>ConnectionId: int (thể hiện kết nối giữa 2 table)</w:t>
+      </w:r>
+    </w:p>
+    <w:p>
+      <w:pPr>
+        <w:pStyle w:val="ListParagraph"/>
+        <w:numPr>
+          <w:ilvl w:val="2"/>
+          <w:numId w:val="2"/>
+        </w:numPr>
+      </w:pPr>
+      <w:r>
         <w:t>ActorId: int</w:t>
       </w:r>
     </w:p>
@@ -771,6 +801,7 @@
         </w:numPr>
       </w:pPr>
       <w:r>
+        <w:lastRenderedPageBreak/>
         <w:t>Update user</w:t>
       </w:r>
     </w:p>
@@ -795,7 +826,6 @@
         </w:numPr>
       </w:pPr>
       <w:r>
-        <w:lastRenderedPageBreak/>
         <w:t>CRUD Movie</w:t>
       </w:r>
     </w:p>

</xml_diff>

<commit_message>
Update Documentation; Fix bugs
</commit_message>
<xml_diff>
--- a/Notes.docx
+++ b/Notes.docx
@@ -1233,6 +1233,234 @@
         <w:t>Watch Movie</w:t>
       </w:r>
     </w:p>
+    <w:p/>
+    <w:p>
+      <w:pPr>
+        <w:pStyle w:val="Heading2"/>
+      </w:pPr>
+      <w:r>
+        <w:t>{Kiên} [API]</w:t>
+      </w:r>
+      <w:r>
+        <w:t xml:space="preserve"> (for Client)</w:t>
+      </w:r>
+    </w:p>
+    <w:p>
+      <w:pPr>
+        <w:pStyle w:val="ListParagraph"/>
+        <w:numPr>
+          <w:ilvl w:val="0"/>
+          <w:numId w:val="2"/>
+        </w:numPr>
+      </w:pPr>
+      <w:r>
+        <w:t>Role:</w:t>
+      </w:r>
+    </w:p>
+    <w:p>
+      <w:pPr>
+        <w:pStyle w:val="ListParagraph"/>
+        <w:numPr>
+          <w:ilvl w:val="1"/>
+          <w:numId w:val="2"/>
+        </w:numPr>
+      </w:pPr>
+      <w:r>
+        <w:t>Get List Role</w:t>
+      </w:r>
+      <w:r>
+        <w:t xml:space="preserve"> (For User Management: Add/Update)</w:t>
+      </w:r>
+    </w:p>
+    <w:p>
+      <w:pPr>
+        <w:pStyle w:val="ListParagraph"/>
+        <w:numPr>
+          <w:ilvl w:val="1"/>
+          <w:numId w:val="2"/>
+        </w:numPr>
+      </w:pPr>
+      <w:r>
+        <w:t>Get Role by ID</w:t>
+      </w:r>
+    </w:p>
+    <w:p>
+      <w:pPr>
+        <w:pStyle w:val="ListParagraph"/>
+        <w:numPr>
+          <w:ilvl w:val="0"/>
+          <w:numId w:val="2"/>
+        </w:numPr>
+      </w:pPr>
+      <w:r>
+        <w:t>Actor:</w:t>
+      </w:r>
+    </w:p>
+    <w:p>
+      <w:pPr>
+        <w:pStyle w:val="ListParagraph"/>
+        <w:numPr>
+          <w:ilvl w:val="1"/>
+          <w:numId w:val="2"/>
+        </w:numPr>
+      </w:pPr>
+      <w:r>
+        <w:t>Get all Actors</w:t>
+      </w:r>
+    </w:p>
+    <w:p>
+      <w:pPr>
+        <w:pStyle w:val="ListParagraph"/>
+        <w:numPr>
+          <w:ilvl w:val="1"/>
+          <w:numId w:val="2"/>
+        </w:numPr>
+      </w:pPr>
+      <w:r>
+        <w:t>Get Actors by MovieID</w:t>
+      </w:r>
+      <w:r>
+        <w:t xml:space="preserve"> (For Movie Detail)</w:t>
+      </w:r>
+    </w:p>
+    <w:p>
+      <w:pPr>
+        <w:pStyle w:val="ListParagraph"/>
+        <w:numPr>
+          <w:ilvl w:val="0"/>
+          <w:numId w:val="2"/>
+        </w:numPr>
+      </w:pPr>
+      <w:r>
+        <w:t>Category:</w:t>
+      </w:r>
+    </w:p>
+    <w:p>
+      <w:pPr>
+        <w:pStyle w:val="ListParagraph"/>
+        <w:numPr>
+          <w:ilvl w:val="1"/>
+          <w:numId w:val="2"/>
+        </w:numPr>
+      </w:pPr>
+      <w:r>
+        <w:t>Get</w:t>
+      </w:r>
+      <w:r>
+        <w:t xml:space="preserve"> List</w:t>
+      </w:r>
+      <w:r>
+        <w:t xml:space="preserve"> Categories by MovieID</w:t>
+      </w:r>
+      <w:r>
+        <w:t xml:space="preserve"> (For Movie List – Client)</w:t>
+      </w:r>
+    </w:p>
+    <w:p/>
+    <w:p>
+      <w:pPr>
+        <w:pStyle w:val="Heading2"/>
+      </w:pPr>
+      <w:r>
+        <w:t>{Kiên} [WebClient] User Management (Admin)</w:t>
+      </w:r>
+    </w:p>
+    <w:p>
+      <w:pPr>
+        <w:pStyle w:val="ListParagraph"/>
+        <w:numPr>
+          <w:ilvl w:val="0"/>
+          <w:numId w:val="2"/>
+        </w:numPr>
+      </w:pPr>
+      <w:r>
+        <w:t>CRUD User:</w:t>
+      </w:r>
+    </w:p>
+    <w:p>
+      <w:pPr>
+        <w:pStyle w:val="ListParagraph"/>
+        <w:numPr>
+          <w:ilvl w:val="1"/>
+          <w:numId w:val="2"/>
+        </w:numPr>
+      </w:pPr>
+      <w:r>
+        <w:t>List: Paging</w:t>
+      </w:r>
+    </w:p>
+    <w:p>
+      <w:pPr>
+        <w:pStyle w:val="ListParagraph"/>
+        <w:numPr>
+          <w:ilvl w:val="1"/>
+          <w:numId w:val="2"/>
+        </w:numPr>
+      </w:pPr>
+      <w:r>
+        <w:t xml:space="preserve">Add/Update: </w:t>
+      </w:r>
+    </w:p>
+    <w:p>
+      <w:pPr>
+        <w:pStyle w:val="ListParagraph"/>
+        <w:numPr>
+          <w:ilvl w:val="2"/>
+          <w:numId w:val="2"/>
+        </w:numPr>
+      </w:pPr>
+      <w:r>
+        <w:t>Hiển thị RoleName thay vì RoleID</w:t>
+      </w:r>
+    </w:p>
+    <w:p>
+      <w:pPr>
+        <w:pStyle w:val="ListParagraph"/>
+        <w:numPr>
+          <w:ilvl w:val="2"/>
+          <w:numId w:val="2"/>
+        </w:numPr>
+      </w:pPr>
+      <w:r>
+        <w:t xml:space="preserve">Thành công / Thất bại: Hiển thị thông báo </w:t>
+      </w:r>
+      <w:r>
+        <w:t>(</w:t>
+      </w:r>
+      <w:r>
+        <w:t>Bootstrap Modal</w:t>
+      </w:r>
+      <w:r>
+        <w:t>)</w:t>
+      </w:r>
+    </w:p>
+    <w:p>
+      <w:pPr>
+        <w:pStyle w:val="ListParagraph"/>
+        <w:numPr>
+          <w:ilvl w:val="1"/>
+          <w:numId w:val="2"/>
+        </w:numPr>
+      </w:pPr>
+      <w:r>
+        <w:lastRenderedPageBreak/>
+        <w:t>Search:</w:t>
+      </w:r>
+    </w:p>
+    <w:p>
+      <w:pPr>
+        <w:pStyle w:val="ListParagraph"/>
+        <w:numPr>
+          <w:ilvl w:val="2"/>
+          <w:numId w:val="2"/>
+        </w:numPr>
+      </w:pPr>
+      <w:r>
+        <w:t>Nếu không ra kết quả -&gt; Hiển thị “No Data”</w:t>
+      </w:r>
+    </w:p>
+    <w:p/>
+    <w:p/>
     <w:p/>
     <w:p/>
     <w:p/>

</xml_diff>

<commit_message>
Style no data user management
</commit_message>
<xml_diff>
--- a/Notes.docx
+++ b/Notes.docx
@@ -1456,6 +1456,42 @@
         </w:numPr>
       </w:pPr>
       <w:r>
+        <w:t>Add:</w:t>
+      </w:r>
+    </w:p>
+    <w:p>
+      <w:pPr>
+        <w:pStyle w:val="ListParagraph"/>
+        <w:numPr>
+          <w:ilvl w:val="2"/>
+          <w:numId w:val="2"/>
+        </w:numPr>
+      </w:pPr>
+      <w:r>
+        <w:t>Mã hóa Password</w:t>
+      </w:r>
+    </w:p>
+    <w:p>
+      <w:pPr>
+        <w:pStyle w:val="ListParagraph"/>
+        <w:numPr>
+          <w:ilvl w:val="1"/>
+          <w:numId w:val="2"/>
+        </w:numPr>
+      </w:pPr>
+      <w:r>
+        <w:t>Update User: ko update Password</w:t>
+      </w:r>
+    </w:p>
+    <w:p>
+      <w:pPr>
+        <w:pStyle w:val="ListParagraph"/>
+        <w:numPr>
+          <w:ilvl w:val="1"/>
+          <w:numId w:val="2"/>
+        </w:numPr>
+      </w:pPr>
+      <w:r>
         <w:t>Delete: Confirm Modal</w:t>
       </w:r>
     </w:p>
@@ -1739,6 +1775,7 @@
           <w:i/>
           <w:iCs/>
         </w:rPr>
+        <w:lastRenderedPageBreak/>
         <w:t>Login with Facebook</w:t>
       </w:r>
     </w:p>
@@ -1750,6 +1787,99 @@
           <w:numId w:val="2"/>
         </w:numPr>
       </w:pPr>
+    </w:p>
+    <w:p/>
+    <w:p>
+      <w:pPr>
+        <w:pStyle w:val="Heading2"/>
+      </w:pPr>
+      <w:r>
+        <w:t>{Kiên} [WebClient] (User) Update Profile</w:t>
+      </w:r>
+    </w:p>
+    <w:p>
+      <w:pPr>
+        <w:pStyle w:val="ListParagraph"/>
+        <w:numPr>
+          <w:ilvl w:val="0"/>
+          <w:numId w:val="2"/>
+        </w:numPr>
+      </w:pPr>
+      <w:r>
+        <w:t>Nhận vào UserID (từ URL) =&gt; Call API =&gt; Lấy dữ liệu về User =&gt; Gán lên các &lt;input&gt; để ng dùng sửa</w:t>
+      </w:r>
+    </w:p>
+    <w:p>
+      <w:pPr>
+        <w:pStyle w:val="ListParagraph"/>
+        <w:numPr>
+          <w:ilvl w:val="1"/>
+          <w:numId w:val="2"/>
+        </w:numPr>
+      </w:pPr>
+      <w:r>
+        <w:t>Ko đc phép sửa Role</w:t>
+      </w:r>
+    </w:p>
+    <w:p>
+      <w:pPr>
+        <w:pStyle w:val="ListParagraph"/>
+        <w:numPr>
+          <w:ilvl w:val="1"/>
+          <w:numId w:val="2"/>
+        </w:numPr>
+      </w:pPr>
+      <w:r>
+        <w:t>Ko sửa Password ở đây</w:t>
+      </w:r>
+    </w:p>
+    <w:p>
+      <w:pPr>
+        <w:pStyle w:val="ListParagraph"/>
+        <w:numPr>
+          <w:ilvl w:val="0"/>
+          <w:numId w:val="2"/>
+        </w:numPr>
+      </w:pPr>
+      <w:r>
+        <w:t>=&gt; Submit -&gt; Show Modal:</w:t>
+      </w:r>
+    </w:p>
+    <w:p>
+      <w:pPr>
+        <w:pStyle w:val="ListParagraph"/>
+        <w:numPr>
+          <w:ilvl w:val="1"/>
+          <w:numId w:val="2"/>
+        </w:numPr>
+      </w:pPr>
+      <w:r>
+        <w:t>Thành công -&gt; OK -&gt; về index</w:t>
+      </w:r>
+    </w:p>
+    <w:p>
+      <w:pPr>
+        <w:pStyle w:val="ListParagraph"/>
+        <w:numPr>
+          <w:ilvl w:val="1"/>
+          <w:numId w:val="2"/>
+        </w:numPr>
+      </w:pPr>
+      <w:r>
+        <w:t>Thất bại -&gt; OK -&gt; Tắt Modal</w:t>
+      </w:r>
+    </w:p>
+    <w:p>
+      <w:pPr>
+        <w:pStyle w:val="ListParagraph"/>
+        <w:numPr>
+          <w:ilvl w:val="0"/>
+          <w:numId w:val="2"/>
+        </w:numPr>
+      </w:pPr>
+      <w:r>
+        <w:t>Button Back -&gt; về index (hủy update)</w:t>
+      </w:r>
     </w:p>
     <w:p/>
     <w:p/>

</xml_diff>

<commit_message>
[WebClient] {Home} (User) Movie Lists: Style
</commit_message>
<xml_diff>
--- a/Notes.docx
+++ b/Notes.docx
@@ -1679,6 +1679,36 @@
         <w:t>Watch</w:t>
       </w:r>
     </w:p>
+    <w:p>
+      <w:pPr>
+        <w:pStyle w:val="ListParagraph"/>
+        <w:numPr>
+          <w:ilvl w:val="0"/>
+          <w:numId w:val="2"/>
+        </w:numPr>
+      </w:pPr>
+      <w:r>
+        <w:rPr>
+          <w:b/>
+          <w:bCs/>
+          <w:i/>
+          <w:iCs/>
+        </w:rPr>
+        <w:t>Marvels</w:t>
+      </w:r>
+      <w:r>
+        <w:t>: Danh sách các phim Siêu anh hùng của Marvel</w:t>
+      </w:r>
+    </w:p>
+    <w:p>
+      <w:pPr>
+        <w:pStyle w:val="ListParagraph"/>
+        <w:numPr>
+          <w:ilvl w:val="1"/>
+          <w:numId w:val="2"/>
+        </w:numPr>
+      </w:pPr>
+    </w:p>
     <w:p/>
     <w:p>
       <w:pPr>
@@ -1742,6 +1772,7 @@
           <w:i/>
           <w:iCs/>
         </w:rPr>
+        <w:lastRenderedPageBreak/>
         <w:t>Sign up</w:t>
       </w:r>
     </w:p>
@@ -1775,7 +1806,6 @@
           <w:i/>
           <w:iCs/>
         </w:rPr>
-        <w:lastRenderedPageBreak/>
         <w:t>Login with Facebook</w:t>
       </w:r>
     </w:p>

</xml_diff>

<commit_message>
[WebClient] {Home} (User) Movie detail: Display infos + Style
</commit_message>
<xml_diff>
--- a/Notes.docx
+++ b/Notes.docx
@@ -1778,6 +1778,19 @@
       <w:pPr>
         <w:pStyle w:val="ListParagraph"/>
         <w:numPr>
+          <w:ilvl w:val="1"/>
+          <w:numId w:val="2"/>
+        </w:numPr>
+      </w:pPr>
+      <w:r>
+        <w:lastRenderedPageBreak/>
+        <w:t>Bấm nút mũi tên -&gt; Paging</w:t>
+      </w:r>
+    </w:p>
+    <w:p>
+      <w:pPr>
+        <w:pStyle w:val="ListParagraph"/>
+        <w:numPr>
           <w:ilvl w:val="0"/>
           <w:numId w:val="2"/>
         </w:numPr>
@@ -1789,11 +1802,13 @@
           <w:i/>
           <w:iCs/>
         </w:rPr>
-        <w:lastRenderedPageBreak/>
         <w:t>Comedy</w:t>
       </w:r>
       <w:r>
         <w:t xml:space="preserve">: </w:t>
+      </w:r>
+      <w:r>
+        <w:t>Các phim hài</w:t>
       </w:r>
     </w:p>
     <w:p>

</xml_diff>